<commit_message>
Modelo normalizado y evidencia
</commit_message>
<xml_diff>
--- a/Bases de datos P2-G4.docx
+++ b/Bases de datos P2-G4.docx
@@ -1316,23 +1316,7 @@
           <w:rFonts w:ascii="Tahoma" w:hAnsi="Tahoma" w:cs="Tahoma"/>
           <w:sz w:val="20"/>
         </w:rPr>
-        <w:t xml:space="preserve">Maza </w:t>
-      </w:r>
-      <w:proofErr w:type="spellStart"/>
-      <w:r>
-        <w:rPr>
-          <w:rFonts w:ascii="Tahoma" w:hAnsi="Tahoma" w:cs="Tahoma"/>
-          <w:sz w:val="20"/>
-        </w:rPr>
-        <w:t>Punine</w:t>
-      </w:r>
-      <w:proofErr w:type="spellEnd"/>
-      <w:r>
-        <w:rPr>
-          <w:rFonts w:ascii="Tahoma" w:hAnsi="Tahoma" w:cs="Tahoma"/>
-          <w:sz w:val="20"/>
-        </w:rPr>
-        <w:t xml:space="preserve"> Isaac</w:t>
+        <w:t>Maza Punine Isaac</w:t>
       </w:r>
       <w:r>
         <w:rPr>
@@ -4525,16 +4509,7 @@
           <w:bCs/>
           <w:sz w:val="20"/>
         </w:rPr>
-        <w:t>Tareas pendientes</w:t>
-      </w:r>
-      <w:proofErr w:type="gramStart"/>
-      <w:r>
-        <w:rPr>
-          <w:rFonts w:ascii="Tahoma" w:hAnsi="Tahoma" w:cs="Tahoma"/>
-          <w:bCs/>
-          <w:sz w:val="20"/>
-        </w:rPr>
-        <w:t xml:space="preserve">: </w:t>
+        <w:t xml:space="preserve">Tareas pendientes: </w:t>
       </w:r>
       <w:r>
         <w:rPr>
@@ -4544,7 +4519,6 @@
         </w:rPr>
         <w:t>”</w:t>
       </w:r>
-      <w:proofErr w:type="gramEnd"/>
     </w:p>
     <w:p>
       <w:pPr>
@@ -5009,16 +4983,7 @@
           <w:bCs/>
           <w:sz w:val="20"/>
         </w:rPr>
-        <w:t>Calendario</w:t>
-      </w:r>
-      <w:proofErr w:type="gramStart"/>
-      <w:r>
-        <w:rPr>
-          <w:rFonts w:ascii="Tahoma" w:hAnsi="Tahoma" w:cs="Tahoma"/>
-          <w:bCs/>
-          <w:sz w:val="20"/>
-        </w:rPr>
-        <w:t xml:space="preserve">: </w:t>
+        <w:t xml:space="preserve">Calendario: </w:t>
       </w:r>
       <w:r>
         <w:rPr>
@@ -5028,7 +4993,6 @@
         </w:rPr>
         <w:t>”</w:t>
       </w:r>
-      <w:proofErr w:type="gramEnd"/>
     </w:p>
     <w:p>
       <w:pPr>
@@ -5955,18 +5919,8 @@
           <w:bCs/>
           <w:sz w:val="20"/>
         </w:rPr>
-        <w:t xml:space="preserve"> Mensaje de éxito: “Tareas pendientes</w:t>
-      </w:r>
-      <w:proofErr w:type="gramStart"/>
-      <w:r>
-        <w:rPr>
-          <w:rFonts w:ascii="Tahoma" w:hAnsi="Tahoma" w:cs="Tahoma"/>
-          <w:bCs/>
-          <w:sz w:val="20"/>
-        </w:rPr>
-        <w:t>: ”</w:t>
-      </w:r>
-      <w:proofErr w:type="gramEnd"/>
+        <w:t xml:space="preserve"> Mensaje de éxito: “Tareas pendientes: ”</w:t>
+      </w:r>
     </w:p>
     <w:p>
       <w:pPr>
@@ -6871,6 +6825,71 @@
     </w:p>
     <w:p>
       <w:pPr>
+        <w:rPr>
+          <w:rFonts w:ascii="Tahoma" w:hAnsi="Tahoma" w:cs="Tahoma"/>
+          <w:sz w:val="20"/>
+        </w:rPr>
+      </w:pPr>
+      <w:r>
+        <w:rPr>
+          <w:noProof/>
+        </w:rPr>
+        <w:lastRenderedPageBreak/>
+        <w:drawing>
+          <wp:inline distT="0" distB="0" distL="0" distR="0" wp14:anchorId="67C968F6" wp14:editId="00D64E24">
+            <wp:extent cx="5958840" cy="4760759"/>
+            <wp:effectExtent l="0" t="0" r="3810" b="1905"/>
+            <wp:docPr id="5" name="Imagen 5" descr="Diagrama, Esquemático&#10;&#10;Descripción generada automáticamente"/>
+            <wp:cNvGraphicFramePr>
+              <a:graphicFrameLocks xmlns:a="http://schemas.openxmlformats.org/drawingml/2006/main" noChangeAspect="1"/>
+            </wp:cNvGraphicFramePr>
+            <a:graphic xmlns:a="http://schemas.openxmlformats.org/drawingml/2006/main">
+              <a:graphicData uri="http://schemas.openxmlformats.org/drawingml/2006/picture">
+                <pic:pic xmlns:pic="http://schemas.openxmlformats.org/drawingml/2006/picture">
+                  <pic:nvPicPr>
+                    <pic:cNvPr id="5" name="Imagen 5" descr="Diagrama, Esquemático&#10;&#10;Descripción generada automáticamente"/>
+                    <pic:cNvPicPr>
+                      <a:picLocks noChangeAspect="1" noChangeArrowheads="1"/>
+                    </pic:cNvPicPr>
+                  </pic:nvPicPr>
+                  <pic:blipFill rotWithShape="1">
+                    <a:blip r:embed="rId10">
+                      <a:extLst>
+                        <a:ext uri="{28A0092B-C50C-407E-A947-70E740481C1C}">
+                          <a14:useLocalDpi xmlns:a14="http://schemas.microsoft.com/office/drawing/2010/main" val="0"/>
+                        </a:ext>
+                      </a:extLst>
+                    </a:blip>
+                    <a:srcRect b="23908"/>
+                    <a:stretch/>
+                  </pic:blipFill>
+                  <pic:spPr bwMode="auto">
+                    <a:xfrm>
+                      <a:off x="0" y="0"/>
+                      <a:ext cx="5962798" cy="4763921"/>
+                    </a:xfrm>
+                    <a:prstGeom prst="rect">
+                      <a:avLst/>
+                    </a:prstGeom>
+                    <a:noFill/>
+                    <a:ln>
+                      <a:noFill/>
+                    </a:ln>
+                    <a:extLst>
+                      <a:ext uri="{53640926-AAD7-44D8-BBD7-CCE9431645EC}">
+                        <a14:shadowObscured xmlns:a14="http://schemas.microsoft.com/office/drawing/2010/main"/>
+                      </a:ext>
+                    </a:extLst>
+                  </pic:spPr>
+                </pic:pic>
+              </a:graphicData>
+            </a:graphic>
+          </wp:inline>
+        </w:drawing>
+      </w:r>
+    </w:p>
+    <w:p>
+      <w:pPr>
         <w:pStyle w:val="Ttulo3"/>
         <w:pBdr>
           <w:top w:val="none" w:sz="0" w:space="0" w:color="auto"/>
@@ -6953,8 +6972,8 @@
       </w:pPr>
     </w:p>
     <w:sectPr>
-      <w:headerReference w:type="default" r:id="rId10"/>
-      <w:footerReference w:type="default" r:id="rId11"/>
+      <w:headerReference w:type="default" r:id="rId11"/>
+      <w:footerReference w:type="default" r:id="rId12"/>
       <w:pgSz w:w="11906" w:h="16838"/>
       <w:pgMar w:top="1440" w:right="1800" w:bottom="1079" w:left="1800" w:header="708" w:footer="708" w:gutter="0"/>
       <w:cols w:space="708"/>

</xml_diff>

<commit_message>
Correciones y modelo normalizado
</commit_message>
<xml_diff>
--- a/Bases de datos P2-G4.docx
+++ b/Bases de datos P2-G4.docx
@@ -6,6 +6,59 @@
       <w:pPr>
         <w:pStyle w:val="Ttulo"/>
       </w:pPr>
+      <w:r>
+        <w:rPr>
+          <w:noProof/>
+        </w:rPr>
+        <w:drawing>
+          <wp:inline distT="0" distB="0" distL="0" distR="0" wp14:anchorId="09BFF206" wp14:editId="71F7CEFA">
+            <wp:extent cx="5273040" cy="5539740"/>
+            <wp:effectExtent l="0" t="0" r="3810" b="3810"/>
+            <wp:docPr id="7" name="Imagen 7"/>
+            <wp:cNvGraphicFramePr>
+              <a:graphicFrameLocks xmlns:a="http://schemas.openxmlformats.org/drawingml/2006/main" noChangeAspect="1"/>
+            </wp:cNvGraphicFramePr>
+            <a:graphic xmlns:a="http://schemas.openxmlformats.org/drawingml/2006/main">
+              <a:graphicData uri="http://schemas.openxmlformats.org/drawingml/2006/picture">
+                <pic:pic xmlns:pic="http://schemas.openxmlformats.org/drawingml/2006/picture">
+                  <pic:nvPicPr>
+                    <pic:cNvPr id="0" name="Picture 1"/>
+                    <pic:cNvPicPr>
+                      <a:picLocks noChangeAspect="1" noChangeArrowheads="1"/>
+                    </pic:cNvPicPr>
+                  </pic:nvPicPr>
+                  <pic:blipFill>
+                    <a:blip r:embed="rId7">
+                      <a:extLst>
+                        <a:ext uri="{28A0092B-C50C-407E-A947-70E740481C1C}">
+                          <a14:useLocalDpi xmlns:a14="http://schemas.microsoft.com/office/drawing/2010/main" val="0"/>
+                        </a:ext>
+                      </a:extLst>
+                    </a:blip>
+                    <a:srcRect/>
+                    <a:stretch>
+                      <a:fillRect/>
+                    </a:stretch>
+                  </pic:blipFill>
+                  <pic:spPr bwMode="auto">
+                    <a:xfrm>
+                      <a:off x="0" y="0"/>
+                      <a:ext cx="5273040" cy="5539740"/>
+                    </a:xfrm>
+                    <a:prstGeom prst="rect">
+                      <a:avLst/>
+                    </a:prstGeom>
+                    <a:noFill/>
+                    <a:ln>
+                      <a:noFill/>
+                    </a:ln>
+                  </pic:spPr>
+                </pic:pic>
+              </a:graphicData>
+            </a:graphic>
+          </wp:inline>
+        </w:drawing>
+      </w:r>
     </w:p>
     <w:p>
       <w:pPr>
@@ -2353,7 +2406,7 @@
                     <pic:cNvPicPr/>
                   </pic:nvPicPr>
                   <pic:blipFill>
-                    <a:blip r:embed="rId7"/>
+                    <a:blip r:embed="rId8"/>
                     <a:stretch>
                       <a:fillRect/>
                     </a:stretch>
@@ -7235,7 +7288,7 @@
                     </pic:cNvPicPr>
                   </pic:nvPicPr>
                   <pic:blipFill>
-                    <a:blip r:embed="rId8">
+                    <a:blip r:embed="rId9">
                       <a:extLst>
                         <a:ext uri="{28A0092B-C50C-407E-A947-70E740481C1C}">
                           <a14:useLocalDpi xmlns:a14="http://schemas.microsoft.com/office/drawing/2010/main" val="0"/>
@@ -8483,7 +8536,7 @@
                     </pic:cNvPicPr>
                   </pic:nvPicPr>
                   <pic:blipFill>
-                    <a:blip r:embed="rId9">
+                    <a:blip r:embed="rId10">
                       <a:extLst>
                         <a:ext uri="{28A0092B-C50C-407E-A947-70E740481C1C}">
                           <a14:useLocalDpi xmlns:a14="http://schemas.microsoft.com/office/drawing/2010/main" val="0"/>
@@ -8798,7 +8851,7 @@
                     <pic:cNvPicPr/>
                   </pic:nvPicPr>
                   <pic:blipFill>
-                    <a:blip r:embed="rId10"/>
+                    <a:blip r:embed="rId11"/>
                     <a:stretch>
                       <a:fillRect/>
                     </a:stretch>
@@ -9177,7 +9230,7 @@
                     <pic:cNvPicPr/>
                   </pic:nvPicPr>
                   <pic:blipFill>
-                    <a:blip r:embed="rId11">
+                    <a:blip r:embed="rId12">
                       <a:extLst>
                         <a:ext uri="{28A0092B-C50C-407E-A947-70E740481C1C}">
                           <a14:useLocalDpi xmlns:a14="http://schemas.microsoft.com/office/drawing/2010/main" val="0"/>
@@ -9328,6 +9381,60 @@
       <w:pPr>
         <w:pStyle w:val="Ttulo1"/>
       </w:pPr>
+      <w:r>
+        <w:rPr>
+          <w:noProof/>
+        </w:rPr>
+        <w:lastRenderedPageBreak/>
+        <w:drawing>
+          <wp:inline distT="0" distB="0" distL="0" distR="0" wp14:anchorId="265C4104" wp14:editId="65E50456">
+            <wp:extent cx="5273040" cy="5539740"/>
+            <wp:effectExtent l="0" t="0" r="3810" b="3810"/>
+            <wp:docPr id="8" name="Imagen 8"/>
+            <wp:cNvGraphicFramePr>
+              <a:graphicFrameLocks xmlns:a="http://schemas.openxmlformats.org/drawingml/2006/main" noChangeAspect="1"/>
+            </wp:cNvGraphicFramePr>
+            <a:graphic xmlns:a="http://schemas.openxmlformats.org/drawingml/2006/main">
+              <a:graphicData uri="http://schemas.openxmlformats.org/drawingml/2006/picture">
+                <pic:pic xmlns:pic="http://schemas.openxmlformats.org/drawingml/2006/picture">
+                  <pic:nvPicPr>
+                    <pic:cNvPr id="0" name="Picture 2"/>
+                    <pic:cNvPicPr>
+                      <a:picLocks noChangeAspect="1" noChangeArrowheads="1"/>
+                    </pic:cNvPicPr>
+                  </pic:nvPicPr>
+                  <pic:blipFill>
+                    <a:blip r:embed="rId7">
+                      <a:extLst>
+                        <a:ext uri="{28A0092B-C50C-407E-A947-70E740481C1C}">
+                          <a14:useLocalDpi xmlns:a14="http://schemas.microsoft.com/office/drawing/2010/main" val="0"/>
+                        </a:ext>
+                      </a:extLst>
+                    </a:blip>
+                    <a:srcRect/>
+                    <a:stretch>
+                      <a:fillRect/>
+                    </a:stretch>
+                  </pic:blipFill>
+                  <pic:spPr bwMode="auto">
+                    <a:xfrm>
+                      <a:off x="0" y="0"/>
+                      <a:ext cx="5273040" cy="5539740"/>
+                    </a:xfrm>
+                    <a:prstGeom prst="rect">
+                      <a:avLst/>
+                    </a:prstGeom>
+                    <a:noFill/>
+                    <a:ln>
+                      <a:noFill/>
+                    </a:ln>
+                  </pic:spPr>
+                </pic:pic>
+              </a:graphicData>
+            </a:graphic>
+          </wp:inline>
+        </w:drawing>
+      </w:r>
     </w:p>
     <w:p>
       <w:pPr>
@@ -9378,8 +9485,8 @@
       </w:pPr>
     </w:p>
     <w:sectPr>
-      <w:headerReference w:type="default" r:id="rId12"/>
-      <w:footerReference w:type="default" r:id="rId13"/>
+      <w:headerReference w:type="default" r:id="rId13"/>
+      <w:footerReference w:type="default" r:id="rId14"/>
       <w:pgSz w:w="11906" w:h="16838"/>
       <w:pgMar w:top="1440" w:right="1800" w:bottom="1079" w:left="1800" w:header="708" w:footer="708" w:gutter="0"/>
       <w:cols w:space="708"/>

</xml_diff>

<commit_message>
Ultima correcion y modelo logico normalizado
</commit_message>
<xml_diff>
--- a/Bases de datos P2-G4.docx
+++ b/Bases de datos P2-G4.docx
@@ -5,79 +5,19 @@
     <w:p>
       <w:pPr>
         <w:pStyle w:val="Ttulo"/>
-      </w:pPr>
-      <w:r>
-        <w:rPr>
-          <w:noProof/>
-        </w:rPr>
-        <w:drawing>
-          <wp:inline distT="0" distB="0" distL="0" distR="0" wp14:anchorId="09BFF206" wp14:editId="71F7CEFA">
-            <wp:extent cx="5273040" cy="5539740"/>
-            <wp:effectExtent l="0" t="0" r="3810" b="3810"/>
-            <wp:docPr id="7" name="Imagen 7"/>
-            <wp:cNvGraphicFramePr>
-              <a:graphicFrameLocks xmlns:a="http://schemas.openxmlformats.org/drawingml/2006/main" noChangeAspect="1"/>
-            </wp:cNvGraphicFramePr>
-            <a:graphic xmlns:a="http://schemas.openxmlformats.org/drawingml/2006/main">
-              <a:graphicData uri="http://schemas.openxmlformats.org/drawingml/2006/picture">
-                <pic:pic xmlns:pic="http://schemas.openxmlformats.org/drawingml/2006/picture">
-                  <pic:nvPicPr>
-                    <pic:cNvPr id="0" name="Picture 1"/>
-                    <pic:cNvPicPr>
-                      <a:picLocks noChangeAspect="1" noChangeArrowheads="1"/>
-                    </pic:cNvPicPr>
-                  </pic:nvPicPr>
-                  <pic:blipFill>
-                    <a:blip r:embed="rId7">
-                      <a:extLst>
-                        <a:ext uri="{28A0092B-C50C-407E-A947-70E740481C1C}">
-                          <a14:useLocalDpi xmlns:a14="http://schemas.microsoft.com/office/drawing/2010/main" val="0"/>
-                        </a:ext>
-                      </a:extLst>
-                    </a:blip>
-                    <a:srcRect/>
-                    <a:stretch>
-                      <a:fillRect/>
-                    </a:stretch>
-                  </pic:blipFill>
-                  <pic:spPr bwMode="auto">
-                    <a:xfrm>
-                      <a:off x="0" y="0"/>
-                      <a:ext cx="5273040" cy="5539740"/>
-                    </a:xfrm>
-                    <a:prstGeom prst="rect">
-                      <a:avLst/>
-                    </a:prstGeom>
-                    <a:noFill/>
-                    <a:ln>
-                      <a:noFill/>
-                    </a:ln>
-                  </pic:spPr>
-                </pic:pic>
-              </a:graphicData>
-            </a:graphic>
-          </wp:inline>
-        </w:drawing>
-      </w:r>
+        <w:jc w:val="left"/>
+      </w:pPr>
     </w:p>
     <w:p>
       <w:pPr>
         <w:pStyle w:val="Ttulo"/>
+        <w:jc w:val="left"/>
       </w:pPr>
     </w:p>
     <w:p>
       <w:pPr>
         <w:pStyle w:val="Ttulo"/>
-      </w:pPr>
-    </w:p>
-    <w:p>
-      <w:pPr>
-        <w:pStyle w:val="Ttulo"/>
-      </w:pPr>
-    </w:p>
-    <w:p>
-      <w:pPr>
-        <w:pStyle w:val="Ttulo"/>
+        <w:jc w:val="left"/>
       </w:pPr>
     </w:p>
     <w:p>
@@ -2406,7 +2346,7 @@
                     <pic:cNvPicPr/>
                   </pic:nvPicPr>
                   <pic:blipFill>
-                    <a:blip r:embed="rId8"/>
+                    <a:blip r:embed="rId7"/>
                     <a:stretch>
                       <a:fillRect/>
                     </a:stretch>
@@ -6302,16 +6242,7 @@
           <w:bCs/>
           <w:sz w:val="20"/>
         </w:rPr>
-        <w:t>Tareas pendientes</w:t>
-      </w:r>
-      <w:proofErr w:type="gramStart"/>
-      <w:r>
-        <w:rPr>
-          <w:rFonts w:ascii="Tahoma" w:hAnsi="Tahoma" w:cs="Tahoma"/>
-          <w:bCs/>
-          <w:sz w:val="20"/>
-        </w:rPr>
-        <w:t xml:space="preserve">: </w:t>
+        <w:t xml:space="preserve">Tareas pendientes: </w:t>
       </w:r>
       <w:r>
         <w:rPr>
@@ -6321,7 +6252,6 @@
         </w:rPr>
         <w:t>”</w:t>
       </w:r>
-      <w:proofErr w:type="gramEnd"/>
     </w:p>
     <w:p>
       <w:pPr>
@@ -6669,7 +6599,6 @@
         <w:t xml:space="preserve">Entrada: </w:t>
       </w:r>
       <w:proofErr w:type="spellStart"/>
-      <w:proofErr w:type="gramStart"/>
       <w:r>
         <w:rPr>
           <w:rFonts w:ascii="Tahoma" w:hAnsi="Tahoma" w:cs="Tahoma"/>
@@ -6679,7 +6608,6 @@
         <w:t>Click</w:t>
       </w:r>
       <w:proofErr w:type="spellEnd"/>
-      <w:proofErr w:type="gramEnd"/>
       <w:r>
         <w:rPr>
           <w:rFonts w:ascii="Tahoma" w:hAnsi="Tahoma" w:cs="Tahoma"/>
@@ -7201,16 +7129,7 @@
           <w:bCs/>
           <w:sz w:val="20"/>
         </w:rPr>
-        <w:t>Calendario</w:t>
-      </w:r>
-      <w:proofErr w:type="gramStart"/>
-      <w:r>
-        <w:rPr>
-          <w:rFonts w:ascii="Tahoma" w:hAnsi="Tahoma" w:cs="Tahoma"/>
-          <w:bCs/>
-          <w:sz w:val="20"/>
-        </w:rPr>
-        <w:t xml:space="preserve">: </w:t>
+        <w:t xml:space="preserve">Calendario: </w:t>
       </w:r>
       <w:r>
         <w:rPr>
@@ -7220,7 +7139,6 @@
         </w:rPr>
         <w:t>”</w:t>
       </w:r>
-      <w:proofErr w:type="gramEnd"/>
     </w:p>
     <w:p>
       <w:pPr>
@@ -7288,7 +7206,7 @@
                     </pic:cNvPicPr>
                   </pic:nvPicPr>
                   <pic:blipFill>
-                    <a:blip r:embed="rId9">
+                    <a:blip r:embed="rId8">
                       <a:extLst>
                         <a:ext uri="{28A0092B-C50C-407E-A947-70E740481C1C}">
                           <a14:useLocalDpi xmlns:a14="http://schemas.microsoft.com/office/drawing/2010/main" val="0"/>
@@ -8536,7 +8454,7 @@
                     </pic:cNvPicPr>
                   </pic:nvPicPr>
                   <pic:blipFill>
-                    <a:blip r:embed="rId10">
+                    <a:blip r:embed="rId9">
                       <a:extLst>
                         <a:ext uri="{28A0092B-C50C-407E-A947-70E740481C1C}">
                           <a14:useLocalDpi xmlns:a14="http://schemas.microsoft.com/office/drawing/2010/main" val="0"/>
@@ -8851,7 +8769,7 @@
                     <pic:cNvPicPr/>
                   </pic:nvPicPr>
                   <pic:blipFill>
-                    <a:blip r:embed="rId11"/>
+                    <a:blip r:embed="rId10"/>
                     <a:stretch>
                       <a:fillRect/>
                     </a:stretch>
@@ -9230,7 +9148,7 @@
                     <pic:cNvPicPr/>
                   </pic:nvPicPr>
                   <pic:blipFill>
-                    <a:blip r:embed="rId12">
+                    <a:blip r:embed="rId11">
                       <a:extLst>
                         <a:ext uri="{28A0092B-C50C-407E-A947-70E740481C1C}">
                           <a14:useLocalDpi xmlns:a14="http://schemas.microsoft.com/office/drawing/2010/main" val="0"/>
@@ -9404,7 +9322,7 @@
                     </pic:cNvPicPr>
                   </pic:nvPicPr>
                   <pic:blipFill>
-                    <a:blip r:embed="rId7">
+                    <a:blip r:embed="rId12">
                       <a:extLst>
                         <a:ext uri="{28A0092B-C50C-407E-A947-70E740481C1C}">
                           <a14:useLocalDpi xmlns:a14="http://schemas.microsoft.com/office/drawing/2010/main" val="0"/>

</xml_diff>